<commit_message>
Add Uzbek agent instructions and enhance quality evaluation features
- Introduced `AGENT_INSTRUCTIONS_UZBEK.md` to provide comprehensive guidelines for agents on creating tables, diagrams, and formulas in markdown format.
- Updated `CHANGELOG.md` to reflect the addition of the new agent instructions and the integration of the automatic quality evaluation system.
- Added `FEATURES_V3.md` and `FEATURES_V4.md` to document new features related to tables, diagrams, formulas, and quality evaluation metrics.
- Created `test-formula.json` for testing mathematical formulas and their evaluations.
- Enhanced the `README.md` to include details about the new quality evaluation system and its metrics.
- Implemented new utility functions in `advancedWordFeatures.ts` for improved document generation capabilities, including support for tables and diagrams.
- Established a new evaluation workflow in `evaluation-workflow.ts` to assess content quality based on defined metrics.
</commit_message>
<xml_diff>
--- a/kurs_ishi_mirzo_ulugbek_haqida_ozbek_tilidagi_malumotlar.docx
+++ b/kurs_ishi_mirzo_ulugbek_haqida_ozbek_tilidagi_malumotlar.docx
@@ -2850,85 +2850,452 @@
         <w:t xml:space="preserve">'Zij-i Ulugh Beg' asarini boshqa astronomik asarlar bilan taqqoslaganda, uning o'ziga xos xususiyatlari ko'zga tashlanadi. Masalan, Ptolemeyning 'Almagest' asari, yulduzlar harakatini tasvirlashda o'ziga xos yondashuvga ega bo'lsa, 'Zij-i Ulugh Beg' asari, aniq kuzatuvlar va hisob-kitoblar asosida yaratilgan.</w:t>
       </w:r>
     </w:p>
-    <w:p>
-      <w:pPr>
-        <w:spacing w:line="360" w:after="200"/>
-        <w:ind w:firstLine="720"/>
-        <w:jc w:val="both"/>
-      </w:pPr>
-      <w:r>
-        <w:rPr>
-          <w:color w:val="000000"/>
-          <w:sz w:val="28"/>
-          <w:szCs w:val="28"/>
-          <w:rFonts w:ascii="Times New Roman" w:cs="Times New Roman" w:eastAsia="Times New Roman" w:hAnsi="Times New Roman"/>
-        </w:rPr>
-        <w:t xml:space="preserve">| Asar nomi          | Muallif          | Yulduzlar soni | Asosiy xususiyatlar                      |</w:t>
-      </w:r>
-    </w:p>
-    <w:p>
-      <w:pPr>
-        <w:spacing w:line="360" w:after="200"/>
-        <w:ind w:firstLine="720"/>
-        <w:jc w:val="both"/>
-      </w:pPr>
-      <w:r>
-        <w:rPr>
-          <w:color w:val="000000"/>
-          <w:sz w:val="28"/>
-          <w:szCs w:val="28"/>
-          <w:rFonts w:ascii="Times New Roman" w:cs="Times New Roman" w:eastAsia="Times New Roman" w:hAnsi="Times New Roman"/>
-        </w:rPr>
-        <w:t xml:space="preserve">|---------------------|------------------|-----------------|------------------------------------------|</w:t>
-      </w:r>
-    </w:p>
-    <w:p>
-      <w:pPr>
-        <w:spacing w:line="360" w:after="200"/>
-        <w:ind w:firstLine="720"/>
-        <w:jc w:val="both"/>
-      </w:pPr>
-      <w:r>
-        <w:rPr>
-          <w:color w:val="000000"/>
-          <w:sz w:val="28"/>
-          <w:szCs w:val="28"/>
-          <w:rFonts w:ascii="Times New Roman" w:cs="Times New Roman" w:eastAsia="Times New Roman" w:hAnsi="Times New Roman"/>
-        </w:rPr>
-        <w:t xml:space="preserve">| 'Zij-i Ulugh Beg'   | Mirzo Ulug'bek   | 1018            | Aniq kuzatuvlar, yangi metodlar        |</w:t>
-      </w:r>
-    </w:p>
-    <w:p>
-      <w:pPr>
-        <w:spacing w:line="360" w:after="200"/>
-        <w:ind w:firstLine="720"/>
-        <w:jc w:val="both"/>
-      </w:pPr>
-      <w:r>
-        <w:rPr>
-          <w:color w:val="000000"/>
-          <w:sz w:val="28"/>
-          <w:szCs w:val="28"/>
-          <w:rFonts w:ascii="Times New Roman" w:cs="Times New Roman" w:eastAsia="Times New Roman" w:hAnsi="Times New Roman"/>
-        </w:rPr>
-        <w:t xml:space="preserve">| 'Almagest'          | Ptolemey         | 48              | Teoretik yondashuv, geotsentrik model  |</w:t>
-      </w:r>
-    </w:p>
-    <w:p>
-      <w:pPr>
-        <w:spacing w:line="360" w:after="200"/>
-        <w:ind w:firstLine="720"/>
-        <w:jc w:val="both"/>
-      </w:pPr>
-      <w:r>
-        <w:rPr>
-          <w:color w:val="000000"/>
-          <w:sz w:val="28"/>
-          <w:szCs w:val="28"/>
-          <w:rFonts w:ascii="Times New Roman" w:cs="Times New Roman" w:eastAsia="Times New Roman" w:hAnsi="Times New Roman"/>
-        </w:rPr>
-        <w:t xml:space="preserve">| 'Kitab al-Mijisti' | Al-Farghani      | 75              | Yulduzlar joylashuvi, geotsentrik model |</w:t>
-      </w:r>
+    <w:tbl>
+      <w:tblPr>
+        <w:tblW w:type="pct" w:w="100%"/>
+        <w:tblBorders>
+          <w:top w:val="single" w:color="000000" w:sz="1"/>
+          <w:left w:val="single" w:color="000000" w:sz="1"/>
+          <w:bottom w:val="single" w:color="000000" w:sz="1"/>
+          <w:right w:val="single" w:color="000000" w:sz="1"/>
+          <w:insideH w:val="single" w:color="000000" w:sz="1"/>
+          <w:insideV w:val="single" w:color="000000" w:sz="1"/>
+        </w:tblBorders>
+      </w:tblPr>
+      <w:tblGrid>
+        <w:gridCol w:w="100"/>
+        <w:gridCol w:w="100"/>
+        <w:gridCol w:w="100"/>
+        <w:gridCol w:w="100"/>
+      </w:tblGrid>
+      <w:tr>
+        <w:trPr>
+          <w:tblHeader/>
+        </w:trPr>
+        <w:tc>
+          <w:tcPr>
+            <w:shd w:color="E0E0E0" w:val="solid"/>
+            <w:tcMar>
+              <w:top w:type="dxa" w:w="72"/>
+              <w:left w:type="dxa" w:w="115"/>
+              <w:bottom w:type="dxa" w:w="72"/>
+              <w:right w:type="dxa" w:w="115"/>
+            </w:tcMar>
+            <w:vAlign w:val="center"/>
+          </w:tcPr>
+          <w:p>
+            <w:pPr>
+              <w:jc w:val="center"/>
+            </w:pPr>
+            <w:r>
+              <w:rPr>
+                <w:b/>
+                <w:bCs/>
+                <w:color w:val="000000"/>
+                <w:sz w:val="28"/>
+                <w:szCs w:val="28"/>
+                <w:rFonts w:ascii="Times New Roman" w:cs="Times New Roman" w:eastAsia="Times New Roman" w:hAnsi="Times New Roman"/>
+              </w:rPr>
+              <w:t xml:space="preserve">Asar nomi</w:t>
+            </w:r>
+          </w:p>
+        </w:tc>
+        <w:tc>
+          <w:tcPr>
+            <w:shd w:color="E0E0E0" w:val="solid"/>
+            <w:tcMar>
+              <w:top w:type="dxa" w:w="72"/>
+              <w:left w:type="dxa" w:w="115"/>
+              <w:bottom w:type="dxa" w:w="72"/>
+              <w:right w:type="dxa" w:w="115"/>
+            </w:tcMar>
+            <w:vAlign w:val="center"/>
+          </w:tcPr>
+          <w:p>
+            <w:pPr>
+              <w:jc w:val="center"/>
+            </w:pPr>
+            <w:r>
+              <w:rPr>
+                <w:b/>
+                <w:bCs/>
+                <w:color w:val="000000"/>
+                <w:sz w:val="28"/>
+                <w:szCs w:val="28"/>
+                <w:rFonts w:ascii="Times New Roman" w:cs="Times New Roman" w:eastAsia="Times New Roman" w:hAnsi="Times New Roman"/>
+              </w:rPr>
+              <w:t xml:space="preserve">Muallif</w:t>
+            </w:r>
+          </w:p>
+        </w:tc>
+        <w:tc>
+          <w:tcPr>
+            <w:shd w:color="E0E0E0" w:val="solid"/>
+            <w:tcMar>
+              <w:top w:type="dxa" w:w="72"/>
+              <w:left w:type="dxa" w:w="115"/>
+              <w:bottom w:type="dxa" w:w="72"/>
+              <w:right w:type="dxa" w:w="115"/>
+            </w:tcMar>
+            <w:vAlign w:val="center"/>
+          </w:tcPr>
+          <w:p>
+            <w:pPr>
+              <w:jc w:val="center"/>
+            </w:pPr>
+            <w:r>
+              <w:rPr>
+                <w:b/>
+                <w:bCs/>
+                <w:color w:val="000000"/>
+                <w:sz w:val="28"/>
+                <w:szCs w:val="28"/>
+                <w:rFonts w:ascii="Times New Roman" w:cs="Times New Roman" w:eastAsia="Times New Roman" w:hAnsi="Times New Roman"/>
+              </w:rPr>
+              <w:t xml:space="preserve">Yulduzlar soni</w:t>
+            </w:r>
+          </w:p>
+        </w:tc>
+        <w:tc>
+          <w:tcPr>
+            <w:shd w:color="E0E0E0" w:val="solid"/>
+            <w:tcMar>
+              <w:top w:type="dxa" w:w="72"/>
+              <w:left w:type="dxa" w:w="115"/>
+              <w:bottom w:type="dxa" w:w="72"/>
+              <w:right w:type="dxa" w:w="115"/>
+            </w:tcMar>
+            <w:vAlign w:val="center"/>
+          </w:tcPr>
+          <w:p>
+            <w:pPr>
+              <w:jc w:val="center"/>
+            </w:pPr>
+            <w:r>
+              <w:rPr>
+                <w:b/>
+                <w:bCs/>
+                <w:color w:val="000000"/>
+                <w:sz w:val="28"/>
+                <w:szCs w:val="28"/>
+                <w:rFonts w:ascii="Times New Roman" w:cs="Times New Roman" w:eastAsia="Times New Roman" w:hAnsi="Times New Roman"/>
+              </w:rPr>
+              <w:t xml:space="preserve">Asosiy xususiyatlar</w:t>
+            </w:r>
+          </w:p>
+        </w:tc>
+      </w:tr>
+      <w:tr>
+        <w:tc>
+          <w:tcPr>
+            <w:tcMar>
+              <w:top w:type="dxa" w:w="72"/>
+              <w:left w:type="dxa" w:w="115"/>
+              <w:bottom w:type="dxa" w:w="72"/>
+              <w:right w:type="dxa" w:w="115"/>
+            </w:tcMar>
+            <w:vAlign w:val="center"/>
+          </w:tcPr>
+          <w:p>
+            <w:pPr>
+              <w:jc w:val="left"/>
+            </w:pPr>
+            <w:r>
+              <w:rPr>
+                <w:color w:val="000000"/>
+                <w:sz w:val="28"/>
+                <w:szCs w:val="28"/>
+                <w:rFonts w:ascii="Times New Roman" w:cs="Times New Roman" w:eastAsia="Times New Roman" w:hAnsi="Times New Roman"/>
+              </w:rPr>
+              <w:t xml:space="preserve">'Zij-i Ulugh Beg'</w:t>
+            </w:r>
+          </w:p>
+        </w:tc>
+        <w:tc>
+          <w:tcPr>
+            <w:tcMar>
+              <w:top w:type="dxa" w:w="72"/>
+              <w:left w:type="dxa" w:w="115"/>
+              <w:bottom w:type="dxa" w:w="72"/>
+              <w:right w:type="dxa" w:w="115"/>
+            </w:tcMar>
+            <w:vAlign w:val="center"/>
+          </w:tcPr>
+          <w:p>
+            <w:pPr>
+              <w:jc w:val="left"/>
+            </w:pPr>
+            <w:r>
+              <w:rPr>
+                <w:color w:val="000000"/>
+                <w:sz w:val="28"/>
+                <w:szCs w:val="28"/>
+                <w:rFonts w:ascii="Times New Roman" w:cs="Times New Roman" w:eastAsia="Times New Roman" w:hAnsi="Times New Roman"/>
+              </w:rPr>
+              <w:t xml:space="preserve">Mirzo Ulug'bek</w:t>
+            </w:r>
+          </w:p>
+        </w:tc>
+        <w:tc>
+          <w:tcPr>
+            <w:tcMar>
+              <w:top w:type="dxa" w:w="72"/>
+              <w:left w:type="dxa" w:w="115"/>
+              <w:bottom w:type="dxa" w:w="72"/>
+              <w:right w:type="dxa" w:w="115"/>
+            </w:tcMar>
+            <w:vAlign w:val="center"/>
+          </w:tcPr>
+          <w:p>
+            <w:pPr>
+              <w:jc w:val="left"/>
+            </w:pPr>
+            <w:r>
+              <w:rPr>
+                <w:color w:val="000000"/>
+                <w:sz w:val="28"/>
+                <w:szCs w:val="28"/>
+                <w:rFonts w:ascii="Times New Roman" w:cs="Times New Roman" w:eastAsia="Times New Roman" w:hAnsi="Times New Roman"/>
+              </w:rPr>
+              <w:t xml:space="preserve">1018</w:t>
+            </w:r>
+          </w:p>
+        </w:tc>
+        <w:tc>
+          <w:tcPr>
+            <w:tcMar>
+              <w:top w:type="dxa" w:w="72"/>
+              <w:left w:type="dxa" w:w="115"/>
+              <w:bottom w:type="dxa" w:w="72"/>
+              <w:right w:type="dxa" w:w="115"/>
+            </w:tcMar>
+            <w:vAlign w:val="center"/>
+          </w:tcPr>
+          <w:p>
+            <w:pPr>
+              <w:jc w:val="left"/>
+            </w:pPr>
+            <w:r>
+              <w:rPr>
+                <w:color w:val="000000"/>
+                <w:sz w:val="28"/>
+                <w:szCs w:val="28"/>
+                <w:rFonts w:ascii="Times New Roman" w:cs="Times New Roman" w:eastAsia="Times New Roman" w:hAnsi="Times New Roman"/>
+              </w:rPr>
+              <w:t xml:space="preserve">Aniq kuzatuvlar, yangi metodlar</w:t>
+            </w:r>
+          </w:p>
+        </w:tc>
+      </w:tr>
+      <w:tr>
+        <w:tc>
+          <w:tcPr>
+            <w:tcMar>
+              <w:top w:type="dxa" w:w="72"/>
+              <w:left w:type="dxa" w:w="115"/>
+              <w:bottom w:type="dxa" w:w="72"/>
+              <w:right w:type="dxa" w:w="115"/>
+            </w:tcMar>
+            <w:vAlign w:val="center"/>
+          </w:tcPr>
+          <w:p>
+            <w:pPr>
+              <w:jc w:val="left"/>
+            </w:pPr>
+            <w:r>
+              <w:rPr>
+                <w:color w:val="000000"/>
+                <w:sz w:val="28"/>
+                <w:szCs w:val="28"/>
+                <w:rFonts w:ascii="Times New Roman" w:cs="Times New Roman" w:eastAsia="Times New Roman" w:hAnsi="Times New Roman"/>
+              </w:rPr>
+              <w:t xml:space="preserve">'Almagest'</w:t>
+            </w:r>
+          </w:p>
+        </w:tc>
+        <w:tc>
+          <w:tcPr>
+            <w:tcMar>
+              <w:top w:type="dxa" w:w="72"/>
+              <w:left w:type="dxa" w:w="115"/>
+              <w:bottom w:type="dxa" w:w="72"/>
+              <w:right w:type="dxa" w:w="115"/>
+            </w:tcMar>
+            <w:vAlign w:val="center"/>
+          </w:tcPr>
+          <w:p>
+            <w:pPr>
+              <w:jc w:val="left"/>
+            </w:pPr>
+            <w:r>
+              <w:rPr>
+                <w:color w:val="000000"/>
+                <w:sz w:val="28"/>
+                <w:szCs w:val="28"/>
+                <w:rFonts w:ascii="Times New Roman" w:cs="Times New Roman" w:eastAsia="Times New Roman" w:hAnsi="Times New Roman"/>
+              </w:rPr>
+              <w:t xml:space="preserve">Ptolemey</w:t>
+            </w:r>
+          </w:p>
+        </w:tc>
+        <w:tc>
+          <w:tcPr>
+            <w:tcMar>
+              <w:top w:type="dxa" w:w="72"/>
+              <w:left w:type="dxa" w:w="115"/>
+              <w:bottom w:type="dxa" w:w="72"/>
+              <w:right w:type="dxa" w:w="115"/>
+            </w:tcMar>
+            <w:vAlign w:val="center"/>
+          </w:tcPr>
+          <w:p>
+            <w:pPr>
+              <w:jc w:val="left"/>
+            </w:pPr>
+            <w:r>
+              <w:rPr>
+                <w:color w:val="000000"/>
+                <w:sz w:val="28"/>
+                <w:szCs w:val="28"/>
+                <w:rFonts w:ascii="Times New Roman" w:cs="Times New Roman" w:eastAsia="Times New Roman" w:hAnsi="Times New Roman"/>
+              </w:rPr>
+              <w:t xml:space="preserve">48</w:t>
+            </w:r>
+          </w:p>
+        </w:tc>
+        <w:tc>
+          <w:tcPr>
+            <w:tcMar>
+              <w:top w:type="dxa" w:w="72"/>
+              <w:left w:type="dxa" w:w="115"/>
+              <w:bottom w:type="dxa" w:w="72"/>
+              <w:right w:type="dxa" w:w="115"/>
+            </w:tcMar>
+            <w:vAlign w:val="center"/>
+          </w:tcPr>
+          <w:p>
+            <w:pPr>
+              <w:jc w:val="left"/>
+            </w:pPr>
+            <w:r>
+              <w:rPr>
+                <w:color w:val="000000"/>
+                <w:sz w:val="28"/>
+                <w:szCs w:val="28"/>
+                <w:rFonts w:ascii="Times New Roman" w:cs="Times New Roman" w:eastAsia="Times New Roman" w:hAnsi="Times New Roman"/>
+              </w:rPr>
+              <w:t xml:space="preserve">Teoretik yondashuv, geotsentrik model</w:t>
+            </w:r>
+          </w:p>
+        </w:tc>
+      </w:tr>
+      <w:tr>
+        <w:tc>
+          <w:tcPr>
+            <w:tcMar>
+              <w:top w:type="dxa" w:w="72"/>
+              <w:left w:type="dxa" w:w="115"/>
+              <w:bottom w:type="dxa" w:w="72"/>
+              <w:right w:type="dxa" w:w="115"/>
+            </w:tcMar>
+            <w:vAlign w:val="center"/>
+          </w:tcPr>
+          <w:p>
+            <w:pPr>
+              <w:jc w:val="left"/>
+            </w:pPr>
+            <w:r>
+              <w:rPr>
+                <w:color w:val="000000"/>
+                <w:sz w:val="28"/>
+                <w:szCs w:val="28"/>
+                <w:rFonts w:ascii="Times New Roman" w:cs="Times New Roman" w:eastAsia="Times New Roman" w:hAnsi="Times New Roman"/>
+              </w:rPr>
+              <w:t xml:space="preserve">'Kitab al-Mijisti'</w:t>
+            </w:r>
+          </w:p>
+        </w:tc>
+        <w:tc>
+          <w:tcPr>
+            <w:tcMar>
+              <w:top w:type="dxa" w:w="72"/>
+              <w:left w:type="dxa" w:w="115"/>
+              <w:bottom w:type="dxa" w:w="72"/>
+              <w:right w:type="dxa" w:w="115"/>
+            </w:tcMar>
+            <w:vAlign w:val="center"/>
+          </w:tcPr>
+          <w:p>
+            <w:pPr>
+              <w:jc w:val="left"/>
+            </w:pPr>
+            <w:r>
+              <w:rPr>
+                <w:color w:val="000000"/>
+                <w:sz w:val="28"/>
+                <w:szCs w:val="28"/>
+                <w:rFonts w:ascii="Times New Roman" w:cs="Times New Roman" w:eastAsia="Times New Roman" w:hAnsi="Times New Roman"/>
+              </w:rPr>
+              <w:t xml:space="preserve">Al-Farghani</w:t>
+            </w:r>
+          </w:p>
+        </w:tc>
+        <w:tc>
+          <w:tcPr>
+            <w:tcMar>
+              <w:top w:type="dxa" w:w="72"/>
+              <w:left w:type="dxa" w:w="115"/>
+              <w:bottom w:type="dxa" w:w="72"/>
+              <w:right w:type="dxa" w:w="115"/>
+            </w:tcMar>
+            <w:vAlign w:val="center"/>
+          </w:tcPr>
+          <w:p>
+            <w:pPr>
+              <w:jc w:val="left"/>
+            </w:pPr>
+            <w:r>
+              <w:rPr>
+                <w:color w:val="000000"/>
+                <w:sz w:val="28"/>
+                <w:szCs w:val="28"/>
+                <w:rFonts w:ascii="Times New Roman" w:cs="Times New Roman" w:eastAsia="Times New Roman" w:hAnsi="Times New Roman"/>
+              </w:rPr>
+              <w:t xml:space="preserve">75</w:t>
+            </w:r>
+          </w:p>
+        </w:tc>
+        <w:tc>
+          <w:tcPr>
+            <w:tcMar>
+              <w:top w:type="dxa" w:w="72"/>
+              <w:left w:type="dxa" w:w="115"/>
+              <w:bottom w:type="dxa" w:w="72"/>
+              <w:right w:type="dxa" w:w="115"/>
+            </w:tcMar>
+            <w:vAlign w:val="center"/>
+          </w:tcPr>
+          <w:p>
+            <w:pPr>
+              <w:jc w:val="left"/>
+            </w:pPr>
+            <w:r>
+              <w:rPr>
+                <w:color w:val="000000"/>
+                <w:sz w:val="28"/>
+                <w:szCs w:val="28"/>
+                <w:rFonts w:ascii="Times New Roman" w:cs="Times New Roman" w:eastAsia="Times New Roman" w:hAnsi="Times New Roman"/>
+              </w:rPr>
+              <w:t xml:space="preserve">Yulduzlar joylashuvi, geotsentrik model</w:t>
+            </w:r>
+          </w:p>
+        </w:tc>
+      </w:tr>
+    </w:tbl>
+    <w:p>
+      <w:pPr>
+        <w:spacing w:after="200"/>
+      </w:pPr>
     </w:p>
     <w:p>
       <w:pPr>
@@ -3512,85 +3879,556 @@
         <w:t xml:space="preserve">Mirzo Ulug'bekning tadqiqotlari bilan bir qatorda, boshqa olimlarning ham tadqiqotlari mavjud. Masalan, Al-Khwarizmi va Ptolemey kabi olimlar ham astronomiya va matematikada muhim yutuqlarga erishgan.</w:t>
       </w:r>
     </w:p>
-    <w:p>
-      <w:pPr>
-        <w:spacing w:line="360" w:after="200"/>
-        <w:ind w:firstLine="720"/>
-        <w:jc w:val="both"/>
-      </w:pPr>
-      <w:r>
-        <w:rPr>
-          <w:color w:val="000000"/>
-          <w:sz w:val="28"/>
-          <w:szCs w:val="28"/>
-          <w:rFonts w:ascii="Times New Roman" w:cs="Times New Roman" w:eastAsia="Times New Roman" w:hAnsi="Times New Roman"/>
-        </w:rPr>
-        <w:t xml:space="preserve">| Olimlar         | Asarlar                        | Trigonometrik usullar | Geometrik usullar | Ahamiyati                      |</w:t>
-      </w:r>
-    </w:p>
-    <w:p>
-      <w:pPr>
-        <w:spacing w:line="360" w:after="200"/>
-        <w:ind w:firstLine="720"/>
-        <w:jc w:val="both"/>
-      </w:pPr>
-      <w:r>
-        <w:rPr>
-          <w:color w:val="000000"/>
-          <w:sz w:val="28"/>
-          <w:szCs w:val="28"/>
-          <w:rFonts w:ascii="Times New Roman" w:cs="Times New Roman" w:eastAsia="Times New Roman" w:hAnsi="Times New Roman"/>
-        </w:rPr>
-        <w:t xml:space="preserve">|------------------|--------------------------------|-----------------------|-------------------|--------------------------------|</w:t>
-      </w:r>
-    </w:p>
-    <w:p>
-      <w:pPr>
-        <w:spacing w:line="360" w:after="200"/>
-        <w:ind w:firstLine="720"/>
-        <w:jc w:val="both"/>
-      </w:pPr>
-      <w:r>
-        <w:rPr>
-          <w:color w:val="000000"/>
-          <w:sz w:val="28"/>
-          <w:szCs w:val="28"/>
-          <w:rFonts w:ascii="Times New Roman" w:cs="Times New Roman" w:eastAsia="Times New Roman" w:hAnsi="Times New Roman"/>
-        </w:rPr>
-        <w:t xml:space="preserve">| Mirzo Ulug'bek   | "Zij-i Ulug'bek"               | Sinus, kosinus        | Geometrik shakllar| Astronomiyada yangi yutuqlar   |</w:t>
-      </w:r>
-    </w:p>
-    <w:p>
-      <w:pPr>
-        <w:spacing w:line="360" w:after="200"/>
-        <w:ind w:firstLine="720"/>
-        <w:jc w:val="both"/>
-      </w:pPr>
-      <w:r>
-        <w:rPr>
-          <w:color w:val="000000"/>
-          <w:sz w:val="28"/>
-          <w:szCs w:val="28"/>
-          <w:rFonts w:ascii="Times New Roman" w:cs="Times New Roman" w:eastAsia="Times New Roman" w:hAnsi="Times New Roman"/>
-        </w:rPr>
-        <w:t xml:space="preserve">| Al-Khwarizmi     | "Al-Kitab al-Mukhtasar fi al-Jabr wal-Muqabala" | Trigonometriya        | Geometrik shakllar| Algebra va geometriya asoslari |</w:t>
-      </w:r>
-    </w:p>
-    <w:p>
-      <w:pPr>
-        <w:spacing w:line="360" w:after="200"/>
-        <w:ind w:firstLine="720"/>
-        <w:jc w:val="both"/>
-      </w:pPr>
-      <w:r>
-        <w:rPr>
-          <w:color w:val="000000"/>
-          <w:sz w:val="28"/>
-          <w:szCs w:val="28"/>
-          <w:rFonts w:ascii="Times New Roman" w:cs="Times New Roman" w:eastAsia="Times New Roman" w:hAnsi="Times New Roman"/>
-        </w:rPr>
-        <w:t xml:space="preserve">| Ptolemey          | "Almagest"                     | Trigonometriya        | Geometrik shakllar| Astronomik kuzatishlar        |</w:t>
-      </w:r>
+    <w:tbl>
+      <w:tblPr>
+        <w:tblW w:type="pct" w:w="100%"/>
+        <w:tblBorders>
+          <w:top w:val="single" w:color="000000" w:sz="1"/>
+          <w:left w:val="single" w:color="000000" w:sz="1"/>
+          <w:bottom w:val="single" w:color="000000" w:sz="1"/>
+          <w:right w:val="single" w:color="000000" w:sz="1"/>
+          <w:insideH w:val="single" w:color="000000" w:sz="1"/>
+          <w:insideV w:val="single" w:color="000000" w:sz="1"/>
+        </w:tblBorders>
+      </w:tblPr>
+      <w:tblGrid>
+        <w:gridCol w:w="100"/>
+        <w:gridCol w:w="100"/>
+        <w:gridCol w:w="100"/>
+        <w:gridCol w:w="100"/>
+        <w:gridCol w:w="100"/>
+      </w:tblGrid>
+      <w:tr>
+        <w:trPr>
+          <w:tblHeader/>
+        </w:trPr>
+        <w:tc>
+          <w:tcPr>
+            <w:shd w:color="E0E0E0" w:val="solid"/>
+            <w:tcMar>
+              <w:top w:type="dxa" w:w="72"/>
+              <w:left w:type="dxa" w:w="115"/>
+              <w:bottom w:type="dxa" w:w="72"/>
+              <w:right w:type="dxa" w:w="115"/>
+            </w:tcMar>
+            <w:vAlign w:val="center"/>
+          </w:tcPr>
+          <w:p>
+            <w:pPr>
+              <w:jc w:val="center"/>
+            </w:pPr>
+            <w:r>
+              <w:rPr>
+                <w:b/>
+                <w:bCs/>
+                <w:color w:val="000000"/>
+                <w:sz w:val="28"/>
+                <w:szCs w:val="28"/>
+                <w:rFonts w:ascii="Times New Roman" w:cs="Times New Roman" w:eastAsia="Times New Roman" w:hAnsi="Times New Roman"/>
+              </w:rPr>
+              <w:t xml:space="preserve">Olimlar</w:t>
+            </w:r>
+          </w:p>
+        </w:tc>
+        <w:tc>
+          <w:tcPr>
+            <w:shd w:color="E0E0E0" w:val="solid"/>
+            <w:tcMar>
+              <w:top w:type="dxa" w:w="72"/>
+              <w:left w:type="dxa" w:w="115"/>
+              <w:bottom w:type="dxa" w:w="72"/>
+              <w:right w:type="dxa" w:w="115"/>
+            </w:tcMar>
+            <w:vAlign w:val="center"/>
+          </w:tcPr>
+          <w:p>
+            <w:pPr>
+              <w:jc w:val="center"/>
+            </w:pPr>
+            <w:r>
+              <w:rPr>
+                <w:b/>
+                <w:bCs/>
+                <w:color w:val="000000"/>
+                <w:sz w:val="28"/>
+                <w:szCs w:val="28"/>
+                <w:rFonts w:ascii="Times New Roman" w:cs="Times New Roman" w:eastAsia="Times New Roman" w:hAnsi="Times New Roman"/>
+              </w:rPr>
+              <w:t xml:space="preserve">Asarlar</w:t>
+            </w:r>
+          </w:p>
+        </w:tc>
+        <w:tc>
+          <w:tcPr>
+            <w:shd w:color="E0E0E0" w:val="solid"/>
+            <w:tcMar>
+              <w:top w:type="dxa" w:w="72"/>
+              <w:left w:type="dxa" w:w="115"/>
+              <w:bottom w:type="dxa" w:w="72"/>
+              <w:right w:type="dxa" w:w="115"/>
+            </w:tcMar>
+            <w:vAlign w:val="center"/>
+          </w:tcPr>
+          <w:p>
+            <w:pPr>
+              <w:jc w:val="center"/>
+            </w:pPr>
+            <w:r>
+              <w:rPr>
+                <w:b/>
+                <w:bCs/>
+                <w:color w:val="000000"/>
+                <w:sz w:val="28"/>
+                <w:szCs w:val="28"/>
+                <w:rFonts w:ascii="Times New Roman" w:cs="Times New Roman" w:eastAsia="Times New Roman" w:hAnsi="Times New Roman"/>
+              </w:rPr>
+              <w:t xml:space="preserve">Trigonometrik usullar</w:t>
+            </w:r>
+          </w:p>
+        </w:tc>
+        <w:tc>
+          <w:tcPr>
+            <w:shd w:color="E0E0E0" w:val="solid"/>
+            <w:tcMar>
+              <w:top w:type="dxa" w:w="72"/>
+              <w:left w:type="dxa" w:w="115"/>
+              <w:bottom w:type="dxa" w:w="72"/>
+              <w:right w:type="dxa" w:w="115"/>
+            </w:tcMar>
+            <w:vAlign w:val="center"/>
+          </w:tcPr>
+          <w:p>
+            <w:pPr>
+              <w:jc w:val="center"/>
+            </w:pPr>
+            <w:r>
+              <w:rPr>
+                <w:b/>
+                <w:bCs/>
+                <w:color w:val="000000"/>
+                <w:sz w:val="28"/>
+                <w:szCs w:val="28"/>
+                <w:rFonts w:ascii="Times New Roman" w:cs="Times New Roman" w:eastAsia="Times New Roman" w:hAnsi="Times New Roman"/>
+              </w:rPr>
+              <w:t xml:space="preserve">Geometrik usullar</w:t>
+            </w:r>
+          </w:p>
+        </w:tc>
+        <w:tc>
+          <w:tcPr>
+            <w:shd w:color="E0E0E0" w:val="solid"/>
+            <w:tcMar>
+              <w:top w:type="dxa" w:w="72"/>
+              <w:left w:type="dxa" w:w="115"/>
+              <w:bottom w:type="dxa" w:w="72"/>
+              <w:right w:type="dxa" w:w="115"/>
+            </w:tcMar>
+            <w:vAlign w:val="center"/>
+          </w:tcPr>
+          <w:p>
+            <w:pPr>
+              <w:jc w:val="center"/>
+            </w:pPr>
+            <w:r>
+              <w:rPr>
+                <w:b/>
+                <w:bCs/>
+                <w:color w:val="000000"/>
+                <w:sz w:val="28"/>
+                <w:szCs w:val="28"/>
+                <w:rFonts w:ascii="Times New Roman" w:cs="Times New Roman" w:eastAsia="Times New Roman" w:hAnsi="Times New Roman"/>
+              </w:rPr>
+              <w:t xml:space="preserve">Ahamiyati</w:t>
+            </w:r>
+          </w:p>
+        </w:tc>
+      </w:tr>
+      <w:tr>
+        <w:tc>
+          <w:tcPr>
+            <w:tcMar>
+              <w:top w:type="dxa" w:w="72"/>
+              <w:left w:type="dxa" w:w="115"/>
+              <w:bottom w:type="dxa" w:w="72"/>
+              <w:right w:type="dxa" w:w="115"/>
+            </w:tcMar>
+            <w:vAlign w:val="center"/>
+          </w:tcPr>
+          <w:p>
+            <w:pPr>
+              <w:jc w:val="left"/>
+            </w:pPr>
+            <w:r>
+              <w:rPr>
+                <w:color w:val="000000"/>
+                <w:sz w:val="28"/>
+                <w:szCs w:val="28"/>
+                <w:rFonts w:ascii="Times New Roman" w:cs="Times New Roman" w:eastAsia="Times New Roman" w:hAnsi="Times New Roman"/>
+              </w:rPr>
+              <w:t xml:space="preserve">Mirzo Ulug'bek</w:t>
+            </w:r>
+          </w:p>
+        </w:tc>
+        <w:tc>
+          <w:tcPr>
+            <w:tcMar>
+              <w:top w:type="dxa" w:w="72"/>
+              <w:left w:type="dxa" w:w="115"/>
+              <w:bottom w:type="dxa" w:w="72"/>
+              <w:right w:type="dxa" w:w="115"/>
+            </w:tcMar>
+            <w:vAlign w:val="center"/>
+          </w:tcPr>
+          <w:p>
+            <w:pPr>
+              <w:jc w:val="left"/>
+            </w:pPr>
+            <w:r>
+              <w:rPr>
+                <w:color w:val="000000"/>
+                <w:sz w:val="28"/>
+                <w:szCs w:val="28"/>
+                <w:rFonts w:ascii="Times New Roman" w:cs="Times New Roman" w:eastAsia="Times New Roman" w:hAnsi="Times New Roman"/>
+              </w:rPr>
+              <w:t xml:space="preserve">"Zij-i Ulug'bek"</w:t>
+            </w:r>
+          </w:p>
+        </w:tc>
+        <w:tc>
+          <w:tcPr>
+            <w:tcMar>
+              <w:top w:type="dxa" w:w="72"/>
+              <w:left w:type="dxa" w:w="115"/>
+              <w:bottom w:type="dxa" w:w="72"/>
+              <w:right w:type="dxa" w:w="115"/>
+            </w:tcMar>
+            <w:vAlign w:val="center"/>
+          </w:tcPr>
+          <w:p>
+            <w:pPr>
+              <w:jc w:val="left"/>
+            </w:pPr>
+            <w:r>
+              <w:rPr>
+                <w:color w:val="000000"/>
+                <w:sz w:val="28"/>
+                <w:szCs w:val="28"/>
+                <w:rFonts w:ascii="Times New Roman" w:cs="Times New Roman" w:eastAsia="Times New Roman" w:hAnsi="Times New Roman"/>
+              </w:rPr>
+              <w:t xml:space="preserve">Sinus, kosinus</w:t>
+            </w:r>
+          </w:p>
+        </w:tc>
+        <w:tc>
+          <w:tcPr>
+            <w:tcMar>
+              <w:top w:type="dxa" w:w="72"/>
+              <w:left w:type="dxa" w:w="115"/>
+              <w:bottom w:type="dxa" w:w="72"/>
+              <w:right w:type="dxa" w:w="115"/>
+            </w:tcMar>
+            <w:vAlign w:val="center"/>
+          </w:tcPr>
+          <w:p>
+            <w:pPr>
+              <w:jc w:val="left"/>
+            </w:pPr>
+            <w:r>
+              <w:rPr>
+                <w:color w:val="000000"/>
+                <w:sz w:val="28"/>
+                <w:szCs w:val="28"/>
+                <w:rFonts w:ascii="Times New Roman" w:cs="Times New Roman" w:eastAsia="Times New Roman" w:hAnsi="Times New Roman"/>
+              </w:rPr>
+              <w:t xml:space="preserve">Geometrik shakllar</w:t>
+            </w:r>
+          </w:p>
+        </w:tc>
+        <w:tc>
+          <w:tcPr>
+            <w:tcMar>
+              <w:top w:type="dxa" w:w="72"/>
+              <w:left w:type="dxa" w:w="115"/>
+              <w:bottom w:type="dxa" w:w="72"/>
+              <w:right w:type="dxa" w:w="115"/>
+            </w:tcMar>
+            <w:vAlign w:val="center"/>
+          </w:tcPr>
+          <w:p>
+            <w:pPr>
+              <w:jc w:val="left"/>
+            </w:pPr>
+            <w:r>
+              <w:rPr>
+                <w:color w:val="000000"/>
+                <w:sz w:val="28"/>
+                <w:szCs w:val="28"/>
+                <w:rFonts w:ascii="Times New Roman" w:cs="Times New Roman" w:eastAsia="Times New Roman" w:hAnsi="Times New Roman"/>
+              </w:rPr>
+              <w:t xml:space="preserve">Astronomiyada yangi yutuqlar</w:t>
+            </w:r>
+          </w:p>
+        </w:tc>
+      </w:tr>
+      <w:tr>
+        <w:tc>
+          <w:tcPr>
+            <w:tcMar>
+              <w:top w:type="dxa" w:w="72"/>
+              <w:left w:type="dxa" w:w="115"/>
+              <w:bottom w:type="dxa" w:w="72"/>
+              <w:right w:type="dxa" w:w="115"/>
+            </w:tcMar>
+            <w:vAlign w:val="center"/>
+          </w:tcPr>
+          <w:p>
+            <w:pPr>
+              <w:jc w:val="left"/>
+            </w:pPr>
+            <w:r>
+              <w:rPr>
+                <w:color w:val="000000"/>
+                <w:sz w:val="28"/>
+                <w:szCs w:val="28"/>
+                <w:rFonts w:ascii="Times New Roman" w:cs="Times New Roman" w:eastAsia="Times New Roman" w:hAnsi="Times New Roman"/>
+              </w:rPr>
+              <w:t xml:space="preserve">Al-Khwarizmi</w:t>
+            </w:r>
+          </w:p>
+        </w:tc>
+        <w:tc>
+          <w:tcPr>
+            <w:tcMar>
+              <w:top w:type="dxa" w:w="72"/>
+              <w:left w:type="dxa" w:w="115"/>
+              <w:bottom w:type="dxa" w:w="72"/>
+              <w:right w:type="dxa" w:w="115"/>
+            </w:tcMar>
+            <w:vAlign w:val="center"/>
+          </w:tcPr>
+          <w:p>
+            <w:pPr>
+              <w:jc w:val="left"/>
+            </w:pPr>
+            <w:r>
+              <w:rPr>
+                <w:color w:val="000000"/>
+                <w:sz w:val="28"/>
+                <w:szCs w:val="28"/>
+                <w:rFonts w:ascii="Times New Roman" w:cs="Times New Roman" w:eastAsia="Times New Roman" w:hAnsi="Times New Roman"/>
+              </w:rPr>
+              <w:t xml:space="preserve">"Al-Kitab al-Mukhtasar fi al-Jabr wal-Muqabala"</w:t>
+            </w:r>
+          </w:p>
+        </w:tc>
+        <w:tc>
+          <w:tcPr>
+            <w:tcMar>
+              <w:top w:type="dxa" w:w="72"/>
+              <w:left w:type="dxa" w:w="115"/>
+              <w:bottom w:type="dxa" w:w="72"/>
+              <w:right w:type="dxa" w:w="115"/>
+            </w:tcMar>
+            <w:vAlign w:val="center"/>
+          </w:tcPr>
+          <w:p>
+            <w:pPr>
+              <w:jc w:val="left"/>
+            </w:pPr>
+            <w:r>
+              <w:rPr>
+                <w:color w:val="000000"/>
+                <w:sz w:val="28"/>
+                <w:szCs w:val="28"/>
+                <w:rFonts w:ascii="Times New Roman" w:cs="Times New Roman" w:eastAsia="Times New Roman" w:hAnsi="Times New Roman"/>
+              </w:rPr>
+              <w:t xml:space="preserve">Trigonometriya</w:t>
+            </w:r>
+          </w:p>
+        </w:tc>
+        <w:tc>
+          <w:tcPr>
+            <w:tcMar>
+              <w:top w:type="dxa" w:w="72"/>
+              <w:left w:type="dxa" w:w="115"/>
+              <w:bottom w:type="dxa" w:w="72"/>
+              <w:right w:type="dxa" w:w="115"/>
+            </w:tcMar>
+            <w:vAlign w:val="center"/>
+          </w:tcPr>
+          <w:p>
+            <w:pPr>
+              <w:jc w:val="left"/>
+            </w:pPr>
+            <w:r>
+              <w:rPr>
+                <w:color w:val="000000"/>
+                <w:sz w:val="28"/>
+                <w:szCs w:val="28"/>
+                <w:rFonts w:ascii="Times New Roman" w:cs="Times New Roman" w:eastAsia="Times New Roman" w:hAnsi="Times New Roman"/>
+              </w:rPr>
+              <w:t xml:space="preserve">Geometrik shakllar</w:t>
+            </w:r>
+          </w:p>
+        </w:tc>
+        <w:tc>
+          <w:tcPr>
+            <w:tcMar>
+              <w:top w:type="dxa" w:w="72"/>
+              <w:left w:type="dxa" w:w="115"/>
+              <w:bottom w:type="dxa" w:w="72"/>
+              <w:right w:type="dxa" w:w="115"/>
+            </w:tcMar>
+            <w:vAlign w:val="center"/>
+          </w:tcPr>
+          <w:p>
+            <w:pPr>
+              <w:jc w:val="left"/>
+            </w:pPr>
+            <w:r>
+              <w:rPr>
+                <w:color w:val="000000"/>
+                <w:sz w:val="28"/>
+                <w:szCs w:val="28"/>
+                <w:rFonts w:ascii="Times New Roman" w:cs="Times New Roman" w:eastAsia="Times New Roman" w:hAnsi="Times New Roman"/>
+              </w:rPr>
+              <w:t xml:space="preserve">Algebra va geometriya asoslari</w:t>
+            </w:r>
+          </w:p>
+        </w:tc>
+      </w:tr>
+      <w:tr>
+        <w:tc>
+          <w:tcPr>
+            <w:tcMar>
+              <w:top w:type="dxa" w:w="72"/>
+              <w:left w:type="dxa" w:w="115"/>
+              <w:bottom w:type="dxa" w:w="72"/>
+              <w:right w:type="dxa" w:w="115"/>
+            </w:tcMar>
+            <w:vAlign w:val="center"/>
+          </w:tcPr>
+          <w:p>
+            <w:pPr>
+              <w:jc w:val="left"/>
+            </w:pPr>
+            <w:r>
+              <w:rPr>
+                <w:color w:val="000000"/>
+                <w:sz w:val="28"/>
+                <w:szCs w:val="28"/>
+                <w:rFonts w:ascii="Times New Roman" w:cs="Times New Roman" w:eastAsia="Times New Roman" w:hAnsi="Times New Roman"/>
+              </w:rPr>
+              <w:t xml:space="preserve">Ptolemey</w:t>
+            </w:r>
+          </w:p>
+        </w:tc>
+        <w:tc>
+          <w:tcPr>
+            <w:tcMar>
+              <w:top w:type="dxa" w:w="72"/>
+              <w:left w:type="dxa" w:w="115"/>
+              <w:bottom w:type="dxa" w:w="72"/>
+              <w:right w:type="dxa" w:w="115"/>
+            </w:tcMar>
+            <w:vAlign w:val="center"/>
+          </w:tcPr>
+          <w:p>
+            <w:pPr>
+              <w:jc w:val="left"/>
+            </w:pPr>
+            <w:r>
+              <w:rPr>
+                <w:color w:val="000000"/>
+                <w:sz w:val="28"/>
+                <w:szCs w:val="28"/>
+                <w:rFonts w:ascii="Times New Roman" w:cs="Times New Roman" w:eastAsia="Times New Roman" w:hAnsi="Times New Roman"/>
+              </w:rPr>
+              <w:t xml:space="preserve">"Almagest"</w:t>
+            </w:r>
+          </w:p>
+        </w:tc>
+        <w:tc>
+          <w:tcPr>
+            <w:tcMar>
+              <w:top w:type="dxa" w:w="72"/>
+              <w:left w:type="dxa" w:w="115"/>
+              <w:bottom w:type="dxa" w:w="72"/>
+              <w:right w:type="dxa" w:w="115"/>
+            </w:tcMar>
+            <w:vAlign w:val="center"/>
+          </w:tcPr>
+          <w:p>
+            <w:pPr>
+              <w:jc w:val="left"/>
+            </w:pPr>
+            <w:r>
+              <w:rPr>
+                <w:color w:val="000000"/>
+                <w:sz w:val="28"/>
+                <w:szCs w:val="28"/>
+                <w:rFonts w:ascii="Times New Roman" w:cs="Times New Roman" w:eastAsia="Times New Roman" w:hAnsi="Times New Roman"/>
+              </w:rPr>
+              <w:t xml:space="preserve">Trigonometriya</w:t>
+            </w:r>
+          </w:p>
+        </w:tc>
+        <w:tc>
+          <w:tcPr>
+            <w:tcMar>
+              <w:top w:type="dxa" w:w="72"/>
+              <w:left w:type="dxa" w:w="115"/>
+              <w:bottom w:type="dxa" w:w="72"/>
+              <w:right w:type="dxa" w:w="115"/>
+            </w:tcMar>
+            <w:vAlign w:val="center"/>
+          </w:tcPr>
+          <w:p>
+            <w:pPr>
+              <w:jc w:val="left"/>
+            </w:pPr>
+            <w:r>
+              <w:rPr>
+                <w:color w:val="000000"/>
+                <w:sz w:val="28"/>
+                <w:szCs w:val="28"/>
+                <w:rFonts w:ascii="Times New Roman" w:cs="Times New Roman" w:eastAsia="Times New Roman" w:hAnsi="Times New Roman"/>
+              </w:rPr>
+              <w:t xml:space="preserve">Geometrik shakllar</w:t>
+            </w:r>
+          </w:p>
+        </w:tc>
+        <w:tc>
+          <w:tcPr>
+            <w:tcMar>
+              <w:top w:type="dxa" w:w="72"/>
+              <w:left w:type="dxa" w:w="115"/>
+              <w:bottom w:type="dxa" w:w="72"/>
+              <w:right w:type="dxa" w:w="115"/>
+            </w:tcMar>
+            <w:vAlign w:val="center"/>
+          </w:tcPr>
+          <w:p>
+            <w:pPr>
+              <w:jc w:val="left"/>
+            </w:pPr>
+            <w:r>
+              <w:rPr>
+                <w:color w:val="000000"/>
+                <w:sz w:val="28"/>
+                <w:szCs w:val="28"/>
+                <w:rFonts w:ascii="Times New Roman" w:cs="Times New Roman" w:eastAsia="Times New Roman" w:hAnsi="Times New Roman"/>
+              </w:rPr>
+              <w:t xml:space="preserve">Astronomik kuzatishlar</w:t>
+            </w:r>
+          </w:p>
+        </w:tc>
+      </w:tr>
+    </w:tbl>
+    <w:p>
+      <w:pPr>
+        <w:spacing w:after="200"/>
+      </w:pPr>
     </w:p>
     <w:p>
       <w:pPr>
@@ -4110,69 +4948,429 @@
         <w:t xml:space="preserve">Taqqoslash jadvali:</w:t>
       </w:r>
     </w:p>
-    <w:p>
-      <w:pPr>
-        <w:spacing w:line="360" w:after="200"/>
-        <w:ind w:firstLine="720"/>
-        <w:jc w:val="both"/>
-      </w:pPr>
-      <w:r>
-        <w:rPr>
-          <w:color w:val="000000"/>
-          <w:sz w:val="28"/>
-          <w:szCs w:val="28"/>
-          <w:rFonts w:ascii="Times New Roman" w:cs="Times New Roman" w:eastAsia="Times New Roman" w:hAnsi="Times New Roman"/>
-        </w:rPr>
-        <w:t xml:space="preserve">| Ilmiy maktab | O'qituvchilar | O'quvchilar | Asosiy fanlar | Yutuqlar |</w:t>
-      </w:r>
-    </w:p>
-    <w:p>
-      <w:pPr>
-        <w:spacing w:line="360" w:after="200"/>
-        <w:ind w:firstLine="720"/>
-        <w:jc w:val="both"/>
-      </w:pPr>
-      <w:r>
-        <w:rPr>
-          <w:color w:val="000000"/>
-          <w:sz w:val="28"/>
-          <w:szCs w:val="28"/>
-          <w:rFonts w:ascii="Times New Roman" w:cs="Times New Roman" w:eastAsia="Times New Roman" w:hAnsi="Times New Roman"/>
-        </w:rPr>
-        <w:t xml:space="preserve">|--------------|---------------|--------------|----------------|----------|</w:t>
-      </w:r>
-    </w:p>
-    <w:p>
-      <w:pPr>
-        <w:spacing w:line="360" w:after="200"/>
-        <w:ind w:firstLine="720"/>
-        <w:jc w:val="both"/>
-      </w:pPr>
-      <w:r>
-        <w:rPr>
-          <w:color w:val="000000"/>
-          <w:sz w:val="28"/>
-          <w:szCs w:val="28"/>
-          <w:rFonts w:ascii="Times New Roman" w:cs="Times New Roman" w:eastAsia="Times New Roman" w:hAnsi="Times New Roman"/>
-        </w:rPr>
-        <w:t xml:space="preserve">| Mirzo Ulug'bek | Ulug'bek, Ali Qushchi | 1019 yulduz | Astronomiya, matematika | "Zij-i Ulugh Beg" |</w:t>
-      </w:r>
-    </w:p>
-    <w:p>
-      <w:pPr>
-        <w:spacing w:line="360" w:after="200"/>
-        <w:ind w:firstLine="720"/>
-        <w:jc w:val="both"/>
-      </w:pPr>
-      <w:r>
-        <w:rPr>
-          <w:color w:val="000000"/>
-          <w:sz w:val="28"/>
-          <w:szCs w:val="28"/>
-          <w:rFonts w:ascii="Times New Roman" w:cs="Times New Roman" w:eastAsia="Times New Roman" w:hAnsi="Times New Roman"/>
-        </w:rPr>
-        <w:t xml:space="preserve">| Buxoro | Buxoriy | 500 yildan ortiq | Diniy fanlar | Diniy asarlar |</w:t>
-      </w:r>
+    <w:tbl>
+      <w:tblPr>
+        <w:tblW w:type="pct" w:w="100%"/>
+        <w:tblBorders>
+          <w:top w:val="single" w:color="000000" w:sz="1"/>
+          <w:left w:val="single" w:color="000000" w:sz="1"/>
+          <w:bottom w:val="single" w:color="000000" w:sz="1"/>
+          <w:right w:val="single" w:color="000000" w:sz="1"/>
+          <w:insideH w:val="single" w:color="000000" w:sz="1"/>
+          <w:insideV w:val="single" w:color="000000" w:sz="1"/>
+        </w:tblBorders>
+      </w:tblPr>
+      <w:tblGrid>
+        <w:gridCol w:w="100"/>
+        <w:gridCol w:w="100"/>
+        <w:gridCol w:w="100"/>
+        <w:gridCol w:w="100"/>
+        <w:gridCol w:w="100"/>
+      </w:tblGrid>
+      <w:tr>
+        <w:trPr>
+          <w:tblHeader/>
+        </w:trPr>
+        <w:tc>
+          <w:tcPr>
+            <w:shd w:color="E0E0E0" w:val="solid"/>
+            <w:tcMar>
+              <w:top w:type="dxa" w:w="72"/>
+              <w:left w:type="dxa" w:w="115"/>
+              <w:bottom w:type="dxa" w:w="72"/>
+              <w:right w:type="dxa" w:w="115"/>
+            </w:tcMar>
+            <w:vAlign w:val="center"/>
+          </w:tcPr>
+          <w:p>
+            <w:pPr>
+              <w:jc w:val="center"/>
+            </w:pPr>
+            <w:r>
+              <w:rPr>
+                <w:b/>
+                <w:bCs/>
+                <w:color w:val="000000"/>
+                <w:sz w:val="28"/>
+                <w:szCs w:val="28"/>
+                <w:rFonts w:ascii="Times New Roman" w:cs="Times New Roman" w:eastAsia="Times New Roman" w:hAnsi="Times New Roman"/>
+              </w:rPr>
+              <w:t xml:space="preserve">Ilmiy maktab</w:t>
+            </w:r>
+          </w:p>
+        </w:tc>
+        <w:tc>
+          <w:tcPr>
+            <w:shd w:color="E0E0E0" w:val="solid"/>
+            <w:tcMar>
+              <w:top w:type="dxa" w:w="72"/>
+              <w:left w:type="dxa" w:w="115"/>
+              <w:bottom w:type="dxa" w:w="72"/>
+              <w:right w:type="dxa" w:w="115"/>
+            </w:tcMar>
+            <w:vAlign w:val="center"/>
+          </w:tcPr>
+          <w:p>
+            <w:pPr>
+              <w:jc w:val="center"/>
+            </w:pPr>
+            <w:r>
+              <w:rPr>
+                <w:b/>
+                <w:bCs/>
+                <w:color w:val="000000"/>
+                <w:sz w:val="28"/>
+                <w:szCs w:val="28"/>
+                <w:rFonts w:ascii="Times New Roman" w:cs="Times New Roman" w:eastAsia="Times New Roman" w:hAnsi="Times New Roman"/>
+              </w:rPr>
+              <w:t xml:space="preserve">O'qituvchilar</w:t>
+            </w:r>
+          </w:p>
+        </w:tc>
+        <w:tc>
+          <w:tcPr>
+            <w:shd w:color="E0E0E0" w:val="solid"/>
+            <w:tcMar>
+              <w:top w:type="dxa" w:w="72"/>
+              <w:left w:type="dxa" w:w="115"/>
+              <w:bottom w:type="dxa" w:w="72"/>
+              <w:right w:type="dxa" w:w="115"/>
+            </w:tcMar>
+            <w:vAlign w:val="center"/>
+          </w:tcPr>
+          <w:p>
+            <w:pPr>
+              <w:jc w:val="center"/>
+            </w:pPr>
+            <w:r>
+              <w:rPr>
+                <w:b/>
+                <w:bCs/>
+                <w:color w:val="000000"/>
+                <w:sz w:val="28"/>
+                <w:szCs w:val="28"/>
+                <w:rFonts w:ascii="Times New Roman" w:cs="Times New Roman" w:eastAsia="Times New Roman" w:hAnsi="Times New Roman"/>
+              </w:rPr>
+              <w:t xml:space="preserve">O'quvchilar</w:t>
+            </w:r>
+          </w:p>
+        </w:tc>
+        <w:tc>
+          <w:tcPr>
+            <w:shd w:color="E0E0E0" w:val="solid"/>
+            <w:tcMar>
+              <w:top w:type="dxa" w:w="72"/>
+              <w:left w:type="dxa" w:w="115"/>
+              <w:bottom w:type="dxa" w:w="72"/>
+              <w:right w:type="dxa" w:w="115"/>
+            </w:tcMar>
+            <w:vAlign w:val="center"/>
+          </w:tcPr>
+          <w:p>
+            <w:pPr>
+              <w:jc w:val="center"/>
+            </w:pPr>
+            <w:r>
+              <w:rPr>
+                <w:b/>
+                <w:bCs/>
+                <w:color w:val="000000"/>
+                <w:sz w:val="28"/>
+                <w:szCs w:val="28"/>
+                <w:rFonts w:ascii="Times New Roman" w:cs="Times New Roman" w:eastAsia="Times New Roman" w:hAnsi="Times New Roman"/>
+              </w:rPr>
+              <w:t xml:space="preserve">Asosiy fanlar</w:t>
+            </w:r>
+          </w:p>
+        </w:tc>
+        <w:tc>
+          <w:tcPr>
+            <w:shd w:color="E0E0E0" w:val="solid"/>
+            <w:tcMar>
+              <w:top w:type="dxa" w:w="72"/>
+              <w:left w:type="dxa" w:w="115"/>
+              <w:bottom w:type="dxa" w:w="72"/>
+              <w:right w:type="dxa" w:w="115"/>
+            </w:tcMar>
+            <w:vAlign w:val="center"/>
+          </w:tcPr>
+          <w:p>
+            <w:pPr>
+              <w:jc w:val="center"/>
+            </w:pPr>
+            <w:r>
+              <w:rPr>
+                <w:b/>
+                <w:bCs/>
+                <w:color w:val="000000"/>
+                <w:sz w:val="28"/>
+                <w:szCs w:val="28"/>
+                <w:rFonts w:ascii="Times New Roman" w:cs="Times New Roman" w:eastAsia="Times New Roman" w:hAnsi="Times New Roman"/>
+              </w:rPr>
+              <w:t xml:space="preserve">Yutuqlar</w:t>
+            </w:r>
+          </w:p>
+        </w:tc>
+      </w:tr>
+      <w:tr>
+        <w:tc>
+          <w:tcPr>
+            <w:tcMar>
+              <w:top w:type="dxa" w:w="72"/>
+              <w:left w:type="dxa" w:w="115"/>
+              <w:bottom w:type="dxa" w:w="72"/>
+              <w:right w:type="dxa" w:w="115"/>
+            </w:tcMar>
+            <w:vAlign w:val="center"/>
+          </w:tcPr>
+          <w:p>
+            <w:pPr>
+              <w:jc w:val="left"/>
+            </w:pPr>
+            <w:r>
+              <w:rPr>
+                <w:color w:val="000000"/>
+                <w:sz w:val="28"/>
+                <w:szCs w:val="28"/>
+                <w:rFonts w:ascii="Times New Roman" w:cs="Times New Roman" w:eastAsia="Times New Roman" w:hAnsi="Times New Roman"/>
+              </w:rPr>
+              <w:t xml:space="preserve">Mirzo Ulug'bek</w:t>
+            </w:r>
+          </w:p>
+        </w:tc>
+        <w:tc>
+          <w:tcPr>
+            <w:tcMar>
+              <w:top w:type="dxa" w:w="72"/>
+              <w:left w:type="dxa" w:w="115"/>
+              <w:bottom w:type="dxa" w:w="72"/>
+              <w:right w:type="dxa" w:w="115"/>
+            </w:tcMar>
+            <w:vAlign w:val="center"/>
+          </w:tcPr>
+          <w:p>
+            <w:pPr>
+              <w:jc w:val="left"/>
+            </w:pPr>
+            <w:r>
+              <w:rPr>
+                <w:color w:val="000000"/>
+                <w:sz w:val="28"/>
+                <w:szCs w:val="28"/>
+                <w:rFonts w:ascii="Times New Roman" w:cs="Times New Roman" w:eastAsia="Times New Roman" w:hAnsi="Times New Roman"/>
+              </w:rPr>
+              <w:t xml:space="preserve">Ulug'bek, Ali Qushchi</w:t>
+            </w:r>
+          </w:p>
+        </w:tc>
+        <w:tc>
+          <w:tcPr>
+            <w:tcMar>
+              <w:top w:type="dxa" w:w="72"/>
+              <w:left w:type="dxa" w:w="115"/>
+              <w:bottom w:type="dxa" w:w="72"/>
+              <w:right w:type="dxa" w:w="115"/>
+            </w:tcMar>
+            <w:vAlign w:val="center"/>
+          </w:tcPr>
+          <w:p>
+            <w:pPr>
+              <w:jc w:val="left"/>
+            </w:pPr>
+            <w:r>
+              <w:rPr>
+                <w:color w:val="000000"/>
+                <w:sz w:val="28"/>
+                <w:szCs w:val="28"/>
+                <w:rFonts w:ascii="Times New Roman" w:cs="Times New Roman" w:eastAsia="Times New Roman" w:hAnsi="Times New Roman"/>
+              </w:rPr>
+              <w:t xml:space="preserve">1019 yulduz</w:t>
+            </w:r>
+          </w:p>
+        </w:tc>
+        <w:tc>
+          <w:tcPr>
+            <w:tcMar>
+              <w:top w:type="dxa" w:w="72"/>
+              <w:left w:type="dxa" w:w="115"/>
+              <w:bottom w:type="dxa" w:w="72"/>
+              <w:right w:type="dxa" w:w="115"/>
+            </w:tcMar>
+            <w:vAlign w:val="center"/>
+          </w:tcPr>
+          <w:p>
+            <w:pPr>
+              <w:jc w:val="left"/>
+            </w:pPr>
+            <w:r>
+              <w:rPr>
+                <w:color w:val="000000"/>
+                <w:sz w:val="28"/>
+                <w:szCs w:val="28"/>
+                <w:rFonts w:ascii="Times New Roman" w:cs="Times New Roman" w:eastAsia="Times New Roman" w:hAnsi="Times New Roman"/>
+              </w:rPr>
+              <w:t xml:space="preserve">Astronomiya, matematika</w:t>
+            </w:r>
+          </w:p>
+        </w:tc>
+        <w:tc>
+          <w:tcPr>
+            <w:tcMar>
+              <w:top w:type="dxa" w:w="72"/>
+              <w:left w:type="dxa" w:w="115"/>
+              <w:bottom w:type="dxa" w:w="72"/>
+              <w:right w:type="dxa" w:w="115"/>
+            </w:tcMar>
+            <w:vAlign w:val="center"/>
+          </w:tcPr>
+          <w:p>
+            <w:pPr>
+              <w:jc w:val="left"/>
+            </w:pPr>
+            <w:r>
+              <w:rPr>
+                <w:color w:val="000000"/>
+                <w:sz w:val="28"/>
+                <w:szCs w:val="28"/>
+                <w:rFonts w:ascii="Times New Roman" w:cs="Times New Roman" w:eastAsia="Times New Roman" w:hAnsi="Times New Roman"/>
+              </w:rPr>
+              <w:t xml:space="preserve">"Zij-i Ulugh Beg"</w:t>
+            </w:r>
+          </w:p>
+        </w:tc>
+      </w:tr>
+      <w:tr>
+        <w:tc>
+          <w:tcPr>
+            <w:tcMar>
+              <w:top w:type="dxa" w:w="72"/>
+              <w:left w:type="dxa" w:w="115"/>
+              <w:bottom w:type="dxa" w:w="72"/>
+              <w:right w:type="dxa" w:w="115"/>
+            </w:tcMar>
+            <w:vAlign w:val="center"/>
+          </w:tcPr>
+          <w:p>
+            <w:pPr>
+              <w:jc w:val="left"/>
+            </w:pPr>
+            <w:r>
+              <w:rPr>
+                <w:color w:val="000000"/>
+                <w:sz w:val="28"/>
+                <w:szCs w:val="28"/>
+                <w:rFonts w:ascii="Times New Roman" w:cs="Times New Roman" w:eastAsia="Times New Roman" w:hAnsi="Times New Roman"/>
+              </w:rPr>
+              <w:t xml:space="preserve">Buxoro</w:t>
+            </w:r>
+          </w:p>
+        </w:tc>
+        <w:tc>
+          <w:tcPr>
+            <w:tcMar>
+              <w:top w:type="dxa" w:w="72"/>
+              <w:left w:type="dxa" w:w="115"/>
+              <w:bottom w:type="dxa" w:w="72"/>
+              <w:right w:type="dxa" w:w="115"/>
+            </w:tcMar>
+            <w:vAlign w:val="center"/>
+          </w:tcPr>
+          <w:p>
+            <w:pPr>
+              <w:jc w:val="left"/>
+            </w:pPr>
+            <w:r>
+              <w:rPr>
+                <w:color w:val="000000"/>
+                <w:sz w:val="28"/>
+                <w:szCs w:val="28"/>
+                <w:rFonts w:ascii="Times New Roman" w:cs="Times New Roman" w:eastAsia="Times New Roman" w:hAnsi="Times New Roman"/>
+              </w:rPr>
+              <w:t xml:space="preserve">Buxoriy</w:t>
+            </w:r>
+          </w:p>
+        </w:tc>
+        <w:tc>
+          <w:tcPr>
+            <w:tcMar>
+              <w:top w:type="dxa" w:w="72"/>
+              <w:left w:type="dxa" w:w="115"/>
+              <w:bottom w:type="dxa" w:w="72"/>
+              <w:right w:type="dxa" w:w="115"/>
+            </w:tcMar>
+            <w:vAlign w:val="center"/>
+          </w:tcPr>
+          <w:p>
+            <w:pPr>
+              <w:jc w:val="left"/>
+            </w:pPr>
+            <w:r>
+              <w:rPr>
+                <w:color w:val="000000"/>
+                <w:sz w:val="28"/>
+                <w:szCs w:val="28"/>
+                <w:rFonts w:ascii="Times New Roman" w:cs="Times New Roman" w:eastAsia="Times New Roman" w:hAnsi="Times New Roman"/>
+              </w:rPr>
+              <w:t xml:space="preserve">500 yildan ortiq</w:t>
+            </w:r>
+          </w:p>
+        </w:tc>
+        <w:tc>
+          <w:tcPr>
+            <w:tcMar>
+              <w:top w:type="dxa" w:w="72"/>
+              <w:left w:type="dxa" w:w="115"/>
+              <w:bottom w:type="dxa" w:w="72"/>
+              <w:right w:type="dxa" w:w="115"/>
+            </w:tcMar>
+            <w:vAlign w:val="center"/>
+          </w:tcPr>
+          <w:p>
+            <w:pPr>
+              <w:jc w:val="left"/>
+            </w:pPr>
+            <w:r>
+              <w:rPr>
+                <w:color w:val="000000"/>
+                <w:sz w:val="28"/>
+                <w:szCs w:val="28"/>
+                <w:rFonts w:ascii="Times New Roman" w:cs="Times New Roman" w:eastAsia="Times New Roman" w:hAnsi="Times New Roman"/>
+              </w:rPr>
+              <w:t xml:space="preserve">Diniy fanlar</w:t>
+            </w:r>
+          </w:p>
+        </w:tc>
+        <w:tc>
+          <w:tcPr>
+            <w:tcMar>
+              <w:top w:type="dxa" w:w="72"/>
+              <w:left w:type="dxa" w:w="115"/>
+              <w:bottom w:type="dxa" w:w="72"/>
+              <w:right w:type="dxa" w:w="115"/>
+            </w:tcMar>
+            <w:vAlign w:val="center"/>
+          </w:tcPr>
+          <w:p>
+            <w:pPr>
+              <w:jc w:val="left"/>
+            </w:pPr>
+            <w:r>
+              <w:rPr>
+                <w:color w:val="000000"/>
+                <w:sz w:val="28"/>
+                <w:szCs w:val="28"/>
+                <w:rFonts w:ascii="Times New Roman" w:cs="Times New Roman" w:eastAsia="Times New Roman" w:hAnsi="Times New Roman"/>
+              </w:rPr>
+              <w:t xml:space="preserve">Diniy asarlar</w:t>
+            </w:r>
+          </w:p>
+        </w:tc>
+      </w:tr>
+    </w:tbl>
+    <w:p>
+      <w:pPr>
+        <w:spacing w:after="200"/>
+      </w:pPr>
     </w:p>
     <w:p>
       <w:pPr>
@@ -5322,101 +6520,554 @@
         <w:t xml:space="preserve">Ushbu olimlar o'rtasida taqqosiy tahlil qilish, ularning ilmiy yutuqlari va uslublarini ko'rsatadi. Mirzo Ulug'bek, Ibn al-Haytham, Ptolemey va Copernicus o'rtasida quyidagi farqlar va o'xshashliklar mavjud:</w:t>
       </w:r>
     </w:p>
-    <w:p>
-      <w:pPr>
-        <w:spacing w:line="360" w:after="200"/>
-        <w:ind w:firstLine="720"/>
-        <w:jc w:val="both"/>
-      </w:pPr>
-      <w:r>
-        <w:rPr>
-          <w:color w:val="000000"/>
-          <w:sz w:val="28"/>
-          <w:szCs w:val="28"/>
-          <w:rFonts w:ascii="Times New Roman" w:cs="Times New Roman" w:eastAsia="Times New Roman" w:hAnsi="Times New Roman"/>
-        </w:rPr>
-        <w:t xml:space="preserve">| Olim          | Asar/Asarlar                | Yutuqlar                                   | Ta'sirlar                                   |</w:t>
-      </w:r>
-    </w:p>
-    <w:p>
-      <w:pPr>
-        <w:spacing w:line="360" w:after="200"/>
-        <w:ind w:firstLine="720"/>
-        <w:jc w:val="both"/>
-      </w:pPr>
-      <w:r>
-        <w:rPr>
-          <w:color w:val="000000"/>
-          <w:sz w:val="28"/>
-          <w:szCs w:val="28"/>
-          <w:rFonts w:ascii="Times New Roman" w:cs="Times New Roman" w:eastAsia="Times New Roman" w:hAnsi="Times New Roman"/>
-        </w:rPr>
-        <w:t xml:space="preserve">|---------------|------------------------------|--------------------------------------------|---------------------------------------------|</w:t>
-      </w:r>
-    </w:p>
-    <w:p>
-      <w:pPr>
-        <w:spacing w:line="360" w:after="200"/>
-        <w:ind w:firstLine="720"/>
-        <w:jc w:val="both"/>
-      </w:pPr>
-      <w:r>
-        <w:rPr>
-          <w:color w:val="000000"/>
-          <w:sz w:val="28"/>
-          <w:szCs w:val="28"/>
-          <w:rFonts w:ascii="Times New Roman" w:cs="Times New Roman" w:eastAsia="Times New Roman" w:hAnsi="Times New Roman"/>
-        </w:rPr>
-        <w:t xml:space="preserve">| Mirzo Ulug'bek| "Zij-i Ulugh Beg"           | Astronomik kuzatuvlar, yulduzlar joylashuvi| Yevropa astronomiyasiga ta'sir              |</w:t>
-      </w:r>
-    </w:p>
-    <w:p>
-      <w:pPr>
-        <w:spacing w:line="360" w:after="200"/>
-        <w:ind w:firstLine="720"/>
-        <w:jc w:val="both"/>
-      </w:pPr>
-      <w:r>
-        <w:rPr>
-          <w:color w:val="000000"/>
-          <w:sz w:val="28"/>
-          <w:szCs w:val="28"/>
-          <w:rFonts w:ascii="Times New Roman" w:cs="Times New Roman" w:eastAsia="Times New Roman" w:hAnsi="Times New Roman"/>
-        </w:rPr>
-        <w:t xml:space="preserve">| Ibn al-Haytham| "Kitob al-Manazir"          | Optika, ko'z mexanizmi                     | Ilmiy metodologiyaning rivojlanishi        |</w:t>
-      </w:r>
-    </w:p>
-    <w:p>
-      <w:pPr>
-        <w:spacing w:line="360" w:after="200"/>
-        <w:ind w:firstLine="720"/>
-        <w:jc w:val="both"/>
-      </w:pPr>
-      <w:r>
-        <w:rPr>
-          <w:color w:val="000000"/>
-          <w:sz w:val="28"/>
-          <w:szCs w:val="28"/>
-          <w:rFonts w:ascii="Times New Roman" w:cs="Times New Roman" w:eastAsia="Times New Roman" w:hAnsi="Times New Roman"/>
-        </w:rPr>
-        <w:t xml:space="preserve">| Ptolemey      | "Almagest"                  | Geotsentrik model                          | O'rta asrlar davomida qabul qilingan       |</w:t>
-      </w:r>
-    </w:p>
-    <w:p>
-      <w:pPr>
-        <w:spacing w:line="360" w:after="200"/>
-        <w:ind w:firstLine="720"/>
-        <w:jc w:val="both"/>
-      </w:pPr>
-      <w:r>
-        <w:rPr>
-          <w:color w:val="000000"/>
-          <w:sz w:val="28"/>
-          <w:szCs w:val="28"/>
-          <w:rFonts w:ascii="Times New Roman" w:cs="Times New Roman" w:eastAsia="Times New Roman" w:hAnsi="Times New Roman"/>
-        </w:rPr>
-        <w:t xml:space="preserve">| Copernicus    | "De revolutionibus"          | Heliotsentrik model                        | Astronomiyada inqilobiy o'zgarishlar       |</w:t>
-      </w:r>
+    <w:tbl>
+      <w:tblPr>
+        <w:tblW w:type="pct" w:w="100%"/>
+        <w:tblBorders>
+          <w:top w:val="single" w:color="000000" w:sz="1"/>
+          <w:left w:val="single" w:color="000000" w:sz="1"/>
+          <w:bottom w:val="single" w:color="000000" w:sz="1"/>
+          <w:right w:val="single" w:color="000000" w:sz="1"/>
+          <w:insideH w:val="single" w:color="000000" w:sz="1"/>
+          <w:insideV w:val="single" w:color="000000" w:sz="1"/>
+        </w:tblBorders>
+      </w:tblPr>
+      <w:tblGrid>
+        <w:gridCol w:w="100"/>
+        <w:gridCol w:w="100"/>
+        <w:gridCol w:w="100"/>
+        <w:gridCol w:w="100"/>
+      </w:tblGrid>
+      <w:tr>
+        <w:trPr>
+          <w:tblHeader/>
+        </w:trPr>
+        <w:tc>
+          <w:tcPr>
+            <w:shd w:color="E0E0E0" w:val="solid"/>
+            <w:tcMar>
+              <w:top w:type="dxa" w:w="72"/>
+              <w:left w:type="dxa" w:w="115"/>
+              <w:bottom w:type="dxa" w:w="72"/>
+              <w:right w:type="dxa" w:w="115"/>
+            </w:tcMar>
+            <w:vAlign w:val="center"/>
+          </w:tcPr>
+          <w:p>
+            <w:pPr>
+              <w:jc w:val="center"/>
+            </w:pPr>
+            <w:r>
+              <w:rPr>
+                <w:b/>
+                <w:bCs/>
+                <w:color w:val="000000"/>
+                <w:sz w:val="28"/>
+                <w:szCs w:val="28"/>
+                <w:rFonts w:ascii="Times New Roman" w:cs="Times New Roman" w:eastAsia="Times New Roman" w:hAnsi="Times New Roman"/>
+              </w:rPr>
+              <w:t xml:space="preserve">Olim</w:t>
+            </w:r>
+          </w:p>
+        </w:tc>
+        <w:tc>
+          <w:tcPr>
+            <w:shd w:color="E0E0E0" w:val="solid"/>
+            <w:tcMar>
+              <w:top w:type="dxa" w:w="72"/>
+              <w:left w:type="dxa" w:w="115"/>
+              <w:bottom w:type="dxa" w:w="72"/>
+              <w:right w:type="dxa" w:w="115"/>
+            </w:tcMar>
+            <w:vAlign w:val="center"/>
+          </w:tcPr>
+          <w:p>
+            <w:pPr>
+              <w:jc w:val="center"/>
+            </w:pPr>
+            <w:r>
+              <w:rPr>
+                <w:b/>
+                <w:bCs/>
+                <w:color w:val="000000"/>
+                <w:sz w:val="28"/>
+                <w:szCs w:val="28"/>
+                <w:rFonts w:ascii="Times New Roman" w:cs="Times New Roman" w:eastAsia="Times New Roman" w:hAnsi="Times New Roman"/>
+              </w:rPr>
+              <w:t xml:space="preserve">Asar/Asarlar</w:t>
+            </w:r>
+          </w:p>
+        </w:tc>
+        <w:tc>
+          <w:tcPr>
+            <w:shd w:color="E0E0E0" w:val="solid"/>
+            <w:tcMar>
+              <w:top w:type="dxa" w:w="72"/>
+              <w:left w:type="dxa" w:w="115"/>
+              <w:bottom w:type="dxa" w:w="72"/>
+              <w:right w:type="dxa" w:w="115"/>
+            </w:tcMar>
+            <w:vAlign w:val="center"/>
+          </w:tcPr>
+          <w:p>
+            <w:pPr>
+              <w:jc w:val="center"/>
+            </w:pPr>
+            <w:r>
+              <w:rPr>
+                <w:b/>
+                <w:bCs/>
+                <w:color w:val="000000"/>
+                <w:sz w:val="28"/>
+                <w:szCs w:val="28"/>
+                <w:rFonts w:ascii="Times New Roman" w:cs="Times New Roman" w:eastAsia="Times New Roman" w:hAnsi="Times New Roman"/>
+              </w:rPr>
+              <w:t xml:space="preserve">Yutuqlar</w:t>
+            </w:r>
+          </w:p>
+        </w:tc>
+        <w:tc>
+          <w:tcPr>
+            <w:shd w:color="E0E0E0" w:val="solid"/>
+            <w:tcMar>
+              <w:top w:type="dxa" w:w="72"/>
+              <w:left w:type="dxa" w:w="115"/>
+              <w:bottom w:type="dxa" w:w="72"/>
+              <w:right w:type="dxa" w:w="115"/>
+            </w:tcMar>
+            <w:vAlign w:val="center"/>
+          </w:tcPr>
+          <w:p>
+            <w:pPr>
+              <w:jc w:val="center"/>
+            </w:pPr>
+            <w:r>
+              <w:rPr>
+                <w:b/>
+                <w:bCs/>
+                <w:color w:val="000000"/>
+                <w:sz w:val="28"/>
+                <w:szCs w:val="28"/>
+                <w:rFonts w:ascii="Times New Roman" w:cs="Times New Roman" w:eastAsia="Times New Roman" w:hAnsi="Times New Roman"/>
+              </w:rPr>
+              <w:t xml:space="preserve">Ta'sirlar</w:t>
+            </w:r>
+          </w:p>
+        </w:tc>
+      </w:tr>
+      <w:tr>
+        <w:tc>
+          <w:tcPr>
+            <w:tcMar>
+              <w:top w:type="dxa" w:w="72"/>
+              <w:left w:type="dxa" w:w="115"/>
+              <w:bottom w:type="dxa" w:w="72"/>
+              <w:right w:type="dxa" w:w="115"/>
+            </w:tcMar>
+            <w:vAlign w:val="center"/>
+          </w:tcPr>
+          <w:p>
+            <w:pPr>
+              <w:jc w:val="left"/>
+            </w:pPr>
+            <w:r>
+              <w:rPr>
+                <w:color w:val="000000"/>
+                <w:sz w:val="28"/>
+                <w:szCs w:val="28"/>
+                <w:rFonts w:ascii="Times New Roman" w:cs="Times New Roman" w:eastAsia="Times New Roman" w:hAnsi="Times New Roman"/>
+              </w:rPr>
+              <w:t xml:space="preserve">Mirzo Ulug'bek</w:t>
+            </w:r>
+          </w:p>
+        </w:tc>
+        <w:tc>
+          <w:tcPr>
+            <w:tcMar>
+              <w:top w:type="dxa" w:w="72"/>
+              <w:left w:type="dxa" w:w="115"/>
+              <w:bottom w:type="dxa" w:w="72"/>
+              <w:right w:type="dxa" w:w="115"/>
+            </w:tcMar>
+            <w:vAlign w:val="center"/>
+          </w:tcPr>
+          <w:p>
+            <w:pPr>
+              <w:jc w:val="left"/>
+            </w:pPr>
+            <w:r>
+              <w:rPr>
+                <w:color w:val="000000"/>
+                <w:sz w:val="28"/>
+                <w:szCs w:val="28"/>
+                <w:rFonts w:ascii="Times New Roman" w:cs="Times New Roman" w:eastAsia="Times New Roman" w:hAnsi="Times New Roman"/>
+              </w:rPr>
+              <w:t xml:space="preserve">"Zij-i Ulugh Beg"</w:t>
+            </w:r>
+          </w:p>
+        </w:tc>
+        <w:tc>
+          <w:tcPr>
+            <w:tcMar>
+              <w:top w:type="dxa" w:w="72"/>
+              <w:left w:type="dxa" w:w="115"/>
+              <w:bottom w:type="dxa" w:w="72"/>
+              <w:right w:type="dxa" w:w="115"/>
+            </w:tcMar>
+            <w:vAlign w:val="center"/>
+          </w:tcPr>
+          <w:p>
+            <w:pPr>
+              <w:jc w:val="left"/>
+            </w:pPr>
+            <w:r>
+              <w:rPr>
+                <w:color w:val="000000"/>
+                <w:sz w:val="28"/>
+                <w:szCs w:val="28"/>
+                <w:rFonts w:ascii="Times New Roman" w:cs="Times New Roman" w:eastAsia="Times New Roman" w:hAnsi="Times New Roman"/>
+              </w:rPr>
+              <w:t xml:space="preserve">Astronomik kuzatuvlar, yulduzlar joylashuvi</w:t>
+            </w:r>
+          </w:p>
+        </w:tc>
+        <w:tc>
+          <w:tcPr>
+            <w:tcMar>
+              <w:top w:type="dxa" w:w="72"/>
+              <w:left w:type="dxa" w:w="115"/>
+              <w:bottom w:type="dxa" w:w="72"/>
+              <w:right w:type="dxa" w:w="115"/>
+            </w:tcMar>
+            <w:vAlign w:val="center"/>
+          </w:tcPr>
+          <w:p>
+            <w:pPr>
+              <w:jc w:val="left"/>
+            </w:pPr>
+            <w:r>
+              <w:rPr>
+                <w:color w:val="000000"/>
+                <w:sz w:val="28"/>
+                <w:szCs w:val="28"/>
+                <w:rFonts w:ascii="Times New Roman" w:cs="Times New Roman" w:eastAsia="Times New Roman" w:hAnsi="Times New Roman"/>
+              </w:rPr>
+              <w:t xml:space="preserve">Yevropa astronomiyasiga ta'sir</w:t>
+            </w:r>
+          </w:p>
+        </w:tc>
+      </w:tr>
+      <w:tr>
+        <w:tc>
+          <w:tcPr>
+            <w:tcMar>
+              <w:top w:type="dxa" w:w="72"/>
+              <w:left w:type="dxa" w:w="115"/>
+              <w:bottom w:type="dxa" w:w="72"/>
+              <w:right w:type="dxa" w:w="115"/>
+            </w:tcMar>
+            <w:vAlign w:val="center"/>
+          </w:tcPr>
+          <w:p>
+            <w:pPr>
+              <w:jc w:val="left"/>
+            </w:pPr>
+            <w:r>
+              <w:rPr>
+                <w:color w:val="000000"/>
+                <w:sz w:val="28"/>
+                <w:szCs w:val="28"/>
+                <w:rFonts w:ascii="Times New Roman" w:cs="Times New Roman" w:eastAsia="Times New Roman" w:hAnsi="Times New Roman"/>
+              </w:rPr>
+              <w:t xml:space="preserve">Ibn al-Haytham</w:t>
+            </w:r>
+          </w:p>
+        </w:tc>
+        <w:tc>
+          <w:tcPr>
+            <w:tcMar>
+              <w:top w:type="dxa" w:w="72"/>
+              <w:left w:type="dxa" w:w="115"/>
+              <w:bottom w:type="dxa" w:w="72"/>
+              <w:right w:type="dxa" w:w="115"/>
+            </w:tcMar>
+            <w:vAlign w:val="center"/>
+          </w:tcPr>
+          <w:p>
+            <w:pPr>
+              <w:jc w:val="left"/>
+            </w:pPr>
+            <w:r>
+              <w:rPr>
+                <w:color w:val="000000"/>
+                <w:sz w:val="28"/>
+                <w:szCs w:val="28"/>
+                <w:rFonts w:ascii="Times New Roman" w:cs="Times New Roman" w:eastAsia="Times New Roman" w:hAnsi="Times New Roman"/>
+              </w:rPr>
+              <w:t xml:space="preserve">"Kitob al-Manazir"</w:t>
+            </w:r>
+          </w:p>
+        </w:tc>
+        <w:tc>
+          <w:tcPr>
+            <w:tcMar>
+              <w:top w:type="dxa" w:w="72"/>
+              <w:left w:type="dxa" w:w="115"/>
+              <w:bottom w:type="dxa" w:w="72"/>
+              <w:right w:type="dxa" w:w="115"/>
+            </w:tcMar>
+            <w:vAlign w:val="center"/>
+          </w:tcPr>
+          <w:p>
+            <w:pPr>
+              <w:jc w:val="left"/>
+            </w:pPr>
+            <w:r>
+              <w:rPr>
+                <w:color w:val="000000"/>
+                <w:sz w:val="28"/>
+                <w:szCs w:val="28"/>
+                <w:rFonts w:ascii="Times New Roman" w:cs="Times New Roman" w:eastAsia="Times New Roman" w:hAnsi="Times New Roman"/>
+              </w:rPr>
+              <w:t xml:space="preserve">Optika, ko'z mexanizmi</w:t>
+            </w:r>
+          </w:p>
+        </w:tc>
+        <w:tc>
+          <w:tcPr>
+            <w:tcMar>
+              <w:top w:type="dxa" w:w="72"/>
+              <w:left w:type="dxa" w:w="115"/>
+              <w:bottom w:type="dxa" w:w="72"/>
+              <w:right w:type="dxa" w:w="115"/>
+            </w:tcMar>
+            <w:vAlign w:val="center"/>
+          </w:tcPr>
+          <w:p>
+            <w:pPr>
+              <w:jc w:val="left"/>
+            </w:pPr>
+            <w:r>
+              <w:rPr>
+                <w:color w:val="000000"/>
+                <w:sz w:val="28"/>
+                <w:szCs w:val="28"/>
+                <w:rFonts w:ascii="Times New Roman" w:cs="Times New Roman" w:eastAsia="Times New Roman" w:hAnsi="Times New Roman"/>
+              </w:rPr>
+              <w:t xml:space="preserve">Ilmiy metodologiyaning rivojlanishi</w:t>
+            </w:r>
+          </w:p>
+        </w:tc>
+      </w:tr>
+      <w:tr>
+        <w:tc>
+          <w:tcPr>
+            <w:tcMar>
+              <w:top w:type="dxa" w:w="72"/>
+              <w:left w:type="dxa" w:w="115"/>
+              <w:bottom w:type="dxa" w:w="72"/>
+              <w:right w:type="dxa" w:w="115"/>
+            </w:tcMar>
+            <w:vAlign w:val="center"/>
+          </w:tcPr>
+          <w:p>
+            <w:pPr>
+              <w:jc w:val="left"/>
+            </w:pPr>
+            <w:r>
+              <w:rPr>
+                <w:color w:val="000000"/>
+                <w:sz w:val="28"/>
+                <w:szCs w:val="28"/>
+                <w:rFonts w:ascii="Times New Roman" w:cs="Times New Roman" w:eastAsia="Times New Roman" w:hAnsi="Times New Roman"/>
+              </w:rPr>
+              <w:t xml:space="preserve">Ptolemey</w:t>
+            </w:r>
+          </w:p>
+        </w:tc>
+        <w:tc>
+          <w:tcPr>
+            <w:tcMar>
+              <w:top w:type="dxa" w:w="72"/>
+              <w:left w:type="dxa" w:w="115"/>
+              <w:bottom w:type="dxa" w:w="72"/>
+              <w:right w:type="dxa" w:w="115"/>
+            </w:tcMar>
+            <w:vAlign w:val="center"/>
+          </w:tcPr>
+          <w:p>
+            <w:pPr>
+              <w:jc w:val="left"/>
+            </w:pPr>
+            <w:r>
+              <w:rPr>
+                <w:color w:val="000000"/>
+                <w:sz w:val="28"/>
+                <w:szCs w:val="28"/>
+                <w:rFonts w:ascii="Times New Roman" w:cs="Times New Roman" w:eastAsia="Times New Roman" w:hAnsi="Times New Roman"/>
+              </w:rPr>
+              <w:t xml:space="preserve">"Almagest"</w:t>
+            </w:r>
+          </w:p>
+        </w:tc>
+        <w:tc>
+          <w:tcPr>
+            <w:tcMar>
+              <w:top w:type="dxa" w:w="72"/>
+              <w:left w:type="dxa" w:w="115"/>
+              <w:bottom w:type="dxa" w:w="72"/>
+              <w:right w:type="dxa" w:w="115"/>
+            </w:tcMar>
+            <w:vAlign w:val="center"/>
+          </w:tcPr>
+          <w:p>
+            <w:pPr>
+              <w:jc w:val="left"/>
+            </w:pPr>
+            <w:r>
+              <w:rPr>
+                <w:color w:val="000000"/>
+                <w:sz w:val="28"/>
+                <w:szCs w:val="28"/>
+                <w:rFonts w:ascii="Times New Roman" w:cs="Times New Roman" w:eastAsia="Times New Roman" w:hAnsi="Times New Roman"/>
+              </w:rPr>
+              <w:t xml:space="preserve">Geotsentrik model</w:t>
+            </w:r>
+          </w:p>
+        </w:tc>
+        <w:tc>
+          <w:tcPr>
+            <w:tcMar>
+              <w:top w:type="dxa" w:w="72"/>
+              <w:left w:type="dxa" w:w="115"/>
+              <w:bottom w:type="dxa" w:w="72"/>
+              <w:right w:type="dxa" w:w="115"/>
+            </w:tcMar>
+            <w:vAlign w:val="center"/>
+          </w:tcPr>
+          <w:p>
+            <w:pPr>
+              <w:jc w:val="left"/>
+            </w:pPr>
+            <w:r>
+              <w:rPr>
+                <w:color w:val="000000"/>
+                <w:sz w:val="28"/>
+                <w:szCs w:val="28"/>
+                <w:rFonts w:ascii="Times New Roman" w:cs="Times New Roman" w:eastAsia="Times New Roman" w:hAnsi="Times New Roman"/>
+              </w:rPr>
+              <w:t xml:space="preserve">O'rta asrlar davomida qabul qilingan</w:t>
+            </w:r>
+          </w:p>
+        </w:tc>
+      </w:tr>
+      <w:tr>
+        <w:tc>
+          <w:tcPr>
+            <w:tcMar>
+              <w:top w:type="dxa" w:w="72"/>
+              <w:left w:type="dxa" w:w="115"/>
+              <w:bottom w:type="dxa" w:w="72"/>
+              <w:right w:type="dxa" w:w="115"/>
+            </w:tcMar>
+            <w:vAlign w:val="center"/>
+          </w:tcPr>
+          <w:p>
+            <w:pPr>
+              <w:jc w:val="left"/>
+            </w:pPr>
+            <w:r>
+              <w:rPr>
+                <w:color w:val="000000"/>
+                <w:sz w:val="28"/>
+                <w:szCs w:val="28"/>
+                <w:rFonts w:ascii="Times New Roman" w:cs="Times New Roman" w:eastAsia="Times New Roman" w:hAnsi="Times New Roman"/>
+              </w:rPr>
+              <w:t xml:space="preserve">Copernicus</w:t>
+            </w:r>
+          </w:p>
+        </w:tc>
+        <w:tc>
+          <w:tcPr>
+            <w:tcMar>
+              <w:top w:type="dxa" w:w="72"/>
+              <w:left w:type="dxa" w:w="115"/>
+              <w:bottom w:type="dxa" w:w="72"/>
+              <w:right w:type="dxa" w:w="115"/>
+            </w:tcMar>
+            <w:vAlign w:val="center"/>
+          </w:tcPr>
+          <w:p>
+            <w:pPr>
+              <w:jc w:val="left"/>
+            </w:pPr>
+            <w:r>
+              <w:rPr>
+                <w:color w:val="000000"/>
+                <w:sz w:val="28"/>
+                <w:szCs w:val="28"/>
+                <w:rFonts w:ascii="Times New Roman" w:cs="Times New Roman" w:eastAsia="Times New Roman" w:hAnsi="Times New Roman"/>
+              </w:rPr>
+              <w:t xml:space="preserve">"De revolutionibus"</w:t>
+            </w:r>
+          </w:p>
+        </w:tc>
+        <w:tc>
+          <w:tcPr>
+            <w:tcMar>
+              <w:top w:type="dxa" w:w="72"/>
+              <w:left w:type="dxa" w:w="115"/>
+              <w:bottom w:type="dxa" w:w="72"/>
+              <w:right w:type="dxa" w:w="115"/>
+            </w:tcMar>
+            <w:vAlign w:val="center"/>
+          </w:tcPr>
+          <w:p>
+            <w:pPr>
+              <w:jc w:val="left"/>
+            </w:pPr>
+            <w:r>
+              <w:rPr>
+                <w:color w:val="000000"/>
+                <w:sz w:val="28"/>
+                <w:szCs w:val="28"/>
+                <w:rFonts w:ascii="Times New Roman" w:cs="Times New Roman" w:eastAsia="Times New Roman" w:hAnsi="Times New Roman"/>
+              </w:rPr>
+              <w:t xml:space="preserve">Heliotsentrik model</w:t>
+            </w:r>
+          </w:p>
+        </w:tc>
+        <w:tc>
+          <w:tcPr>
+            <w:tcMar>
+              <w:top w:type="dxa" w:w="72"/>
+              <w:left w:type="dxa" w:w="115"/>
+              <w:bottom w:type="dxa" w:w="72"/>
+              <w:right w:type="dxa" w:w="115"/>
+            </w:tcMar>
+            <w:vAlign w:val="center"/>
+          </w:tcPr>
+          <w:p>
+            <w:pPr>
+              <w:jc w:val="left"/>
+            </w:pPr>
+            <w:r>
+              <w:rPr>
+                <w:color w:val="000000"/>
+                <w:sz w:val="28"/>
+                <w:szCs w:val="28"/>
+                <w:rFonts w:ascii="Times New Roman" w:cs="Times New Roman" w:eastAsia="Times New Roman" w:hAnsi="Times New Roman"/>
+              </w:rPr>
+              <w:t xml:space="preserve">Astronomiyada inqilobiy o'zgarishlar</w:t>
+            </w:r>
+          </w:p>
+        </w:tc>
+      </w:tr>
+    </w:tbl>
+    <w:p>
+      <w:pPr>
+        <w:spacing w:after="200"/>
+      </w:pPr>
     </w:p>
     <w:p>
       <w:pPr>

</xml_diff>